<commit_message>
Update Rocket Manual for Amateurs.docx
</commit_message>
<xml_diff>
--- a/Business/Organization/Book Club/Rocket Manual for Amateurs.docx
+++ b/Business/Organization/Book Club/Rocket Manual for Amateurs.docx
@@ -1,6 +1,6 @@
 
 <file path=word/document.xml><?xml version="1.0" encoding="utf-8"?>
-<w:document xmlns:wpc="http://schemas.microsoft.com/office/word/2010/wordprocessingCanvas" xmlns:cx="http://schemas.microsoft.com/office/drawing/2014/chartex" xmlns:cx1="http://schemas.microsoft.com/office/drawing/2015/9/8/chartex" xmlns:cx2="http://schemas.microsoft.com/office/drawing/2015/10/21/chartex" xmlns:cx3="http://schemas.microsoft.com/office/drawing/2016/5/9/chartex" xmlns:cx4="http://schemas.microsoft.com/office/drawing/2016/5/10/chartex" xmlns:cx5="http://schemas.microsoft.com/office/drawing/2016/5/11/chartex" xmlns:cx6="http://schemas.microsoft.com/office/drawing/2016/5/12/chartex" xmlns:cx7="http://schemas.microsoft.com/office/drawing/2016/5/13/chartex" xmlns:cx8="http://schemas.microsoft.com/office/drawing/2016/5/14/chartex" xmlns:mc="http://schemas.openxmlformats.org/markup-compatibility/2006" xmlns:aink="http://schemas.microsoft.com/office/drawing/2016/ink" xmlns:am3d="http://schemas.microsoft.com/office/drawing/2017/model3d" xmlns:o="urn:schemas-microsoft-com:office:office" xmlns:r="http://schemas.openxmlformats.org/officeDocument/2006/relationships" xmlns:m="http://schemas.openxmlformats.org/officeDocument/2006/math" xmlns:v="urn:schemas-microsoft-com:vml" xmlns:wp14="http://schemas.microsoft.com/office/word/2010/wordprocessingDrawing" xmlns:wp="http://schemas.openxmlformats.org/drawingml/2006/wordprocessingDrawing" xmlns:w10="urn:schemas-microsoft-com:office:word" xmlns:w="http://schemas.openxmlformats.org/wordprocessingml/2006/main" xmlns:w14="http://schemas.microsoft.com/office/word/2010/wordml" xmlns:w15="http://schemas.microsoft.com/office/word/2012/wordml" xmlns:w16cid="http://schemas.microsoft.com/office/word/2016/wordml/cid" xmlns:w16se="http://schemas.microsoft.com/office/word/2015/wordml/symex" xmlns:wpg="http://schemas.microsoft.com/office/word/2010/wordprocessingGroup" xmlns:wpi="http://schemas.microsoft.com/office/word/2010/wordprocessingInk" xmlns:wne="http://schemas.microsoft.com/office/word/2006/wordml" xmlns:wps="http://schemas.microsoft.com/office/word/2010/wordprocessingShape" mc:Ignorable="w14 w15 w16se w16cid wp14">
+<w:document xmlns:wpc="http://schemas.microsoft.com/office/word/2010/wordprocessingCanvas" xmlns:cx="http://schemas.microsoft.com/office/drawing/2014/chartex" xmlns:cx1="http://schemas.microsoft.com/office/drawing/2015/9/8/chartex" xmlns:cx2="http://schemas.microsoft.com/office/drawing/2015/10/21/chartex" xmlns:cx3="http://schemas.microsoft.com/office/drawing/2016/5/9/chartex" xmlns:cx4="http://schemas.microsoft.com/office/drawing/2016/5/10/chartex" xmlns:cx5="http://schemas.microsoft.com/office/drawing/2016/5/11/chartex" xmlns:cx6="http://schemas.microsoft.com/office/drawing/2016/5/12/chartex" xmlns:cx7="http://schemas.microsoft.com/office/drawing/2016/5/13/chartex" xmlns:cx8="http://schemas.microsoft.com/office/drawing/2016/5/14/chartex" xmlns:mc="http://schemas.openxmlformats.org/markup-compatibility/2006" xmlns:aink="http://schemas.microsoft.com/office/drawing/2016/ink" xmlns:am3d="http://schemas.microsoft.com/office/drawing/2017/model3d" xmlns:o="urn:schemas-microsoft-com:office:office" xmlns:r="http://schemas.openxmlformats.org/officeDocument/2006/relationships" xmlns:m="http://schemas.openxmlformats.org/officeDocument/2006/math" xmlns:v="urn:schemas-microsoft-com:vml" xmlns:wp14="http://schemas.microsoft.com/office/word/2010/wordprocessingDrawing" xmlns:wp="http://schemas.openxmlformats.org/drawingml/2006/wordprocessingDrawing" xmlns:w10="urn:schemas-microsoft-com:office:word" xmlns:w="http://schemas.openxmlformats.org/wordprocessingml/2006/main" xmlns:w14="http://schemas.microsoft.com/office/word/2010/wordml" xmlns:w15="http://schemas.microsoft.com/office/word/2012/wordml" xmlns:w16cex="http://schemas.microsoft.com/office/word/2018/wordml/cex" xmlns:w16cid="http://schemas.microsoft.com/office/word/2016/wordml/cid" xmlns:w16="http://schemas.microsoft.com/office/word/2018/wordml" xmlns:w16se="http://schemas.microsoft.com/office/word/2015/wordml/symex" xmlns:wpg="http://schemas.microsoft.com/office/word/2010/wordprocessingGroup" xmlns:wpi="http://schemas.microsoft.com/office/word/2010/wordprocessingInk" xmlns:wne="http://schemas.microsoft.com/office/word/2006/wordml" xmlns:wps="http://schemas.microsoft.com/office/word/2010/wordprocessingShape" mc:Ignorable="w14 w15 w16se w16cid w16 w16cex wp14">
   <w:body>
     <w:p>
       <w:pPr>
@@ -346,32 +346,19 @@
         </w:numPr>
       </w:pPr>
       <w:r>
-        <w:t xml:space="preserve">Mechanical, electrical, pure science, radio </w:t>
-      </w:r>
-      <w:proofErr w:type="spellStart"/>
-      <w:r>
-        <w:t>etc</w:t>
-      </w:r>
-      <w:proofErr w:type="spellEnd"/>
-    </w:p>
-    <w:p>
-      <w:pPr>
-        <w:pStyle w:val="ListParagraph"/>
-        <w:numPr>
-          <w:ilvl w:val="1"/>
-          <w:numId w:val="3"/>
-        </w:numPr>
-      </w:pPr>
-      <w:r>
-        <w:t xml:space="preserve">As a group grows, there should be leads in each </w:t>
-      </w:r>
-      <w:proofErr w:type="gramStart"/>
-      <w:r>
-        <w:t>particular side</w:t>
-      </w:r>
-      <w:proofErr w:type="gramEnd"/>
-      <w:r>
-        <w:t xml:space="preserve"> of the rocket project to lead the people under, helps disperse knowledge and pull from the rest of the team in experience and time</w:t>
+        <w:t>Mechanical, electrical, pure science, radio etc</w:t>
+      </w:r>
+    </w:p>
+    <w:p>
+      <w:pPr>
+        <w:pStyle w:val="ListParagraph"/>
+        <w:numPr>
+          <w:ilvl w:val="1"/>
+          <w:numId w:val="3"/>
+        </w:numPr>
+      </w:pPr>
+      <w:r>
+        <w:t>As a group grows, there should be leads in each particular side of the rocket project to lead the people under, helps disperse knowledge and pull from the rest of the team in experience and time</w:t>
       </w:r>
     </w:p>
     <w:p>
@@ -518,35 +505,19 @@
         </w:numPr>
       </w:pPr>
       <w:r>
-        <w:t xml:space="preserve">We haven’t had a big win yet that caused this… but </w:t>
-      </w:r>
-      <w:proofErr w:type="spellStart"/>
-      <w:r>
-        <w:t>its</w:t>
-      </w:r>
-      <w:proofErr w:type="spellEnd"/>
-      <w:r>
-        <w:t xml:space="preserve"> coming</w:t>
-      </w:r>
-    </w:p>
-    <w:p>
-      <w:pPr>
-        <w:pStyle w:val="ListParagraph"/>
-        <w:numPr>
-          <w:ilvl w:val="1"/>
-          <w:numId w:val="3"/>
-        </w:numPr>
-      </w:pPr>
-      <w:r>
-        <w:t xml:space="preserve">Make friends with the reporters in the area… they need to be pulled and told about the progression of the </w:t>
-      </w:r>
-      <w:proofErr w:type="gramStart"/>
-      <w:r>
-        <w:t>club</w:t>
-      </w:r>
-      <w:proofErr w:type="gramEnd"/>
-      <w:r>
-        <w:t xml:space="preserve"> so they want to stay involved and writing when something bigger comes up</w:t>
+        <w:t>We haven’t had a big win yet that caused this… but its coming</w:t>
+      </w:r>
+    </w:p>
+    <w:p>
+      <w:pPr>
+        <w:pStyle w:val="ListParagraph"/>
+        <w:numPr>
+          <w:ilvl w:val="1"/>
+          <w:numId w:val="3"/>
+        </w:numPr>
+      </w:pPr>
+      <w:r>
+        <w:t>Make friends with the reporters in the area… they need to be pulled and told about the progression of the club so they want to stay involved and writing when something bigger comes up</w:t>
       </w:r>
     </w:p>
     <w:p>
@@ -618,15 +589,7 @@
         </w:numPr>
       </w:pPr>
       <w:r>
-        <w:t xml:space="preserve">A somewhat simple idea can turn into a pipe dream just a week later of </w:t>
-      </w:r>
-      <w:proofErr w:type="gramStart"/>
-      <w:r>
-        <w:t>thought..</w:t>
-      </w:r>
-      <w:proofErr w:type="gramEnd"/>
-      <w:r>
-        <w:t xml:space="preserve"> happens all the time</w:t>
+        <w:t>A somewhat simple idea can turn into a pipe dream just a week later of thought.. happens all the time</w:t>
       </w:r>
     </w:p>
     <w:p>
@@ -674,35 +637,19 @@
         </w:numPr>
       </w:pPr>
       <w:r>
-        <w:t xml:space="preserve">Must be a primary thing that every member </w:t>
-      </w:r>
-      <w:proofErr w:type="gramStart"/>
-      <w:r>
-        <w:t>practices</w:t>
-      </w:r>
-      <w:proofErr w:type="gramEnd"/>
-      <w:r>
-        <w:t xml:space="preserve"> and thinks about constantly</w:t>
-      </w:r>
-    </w:p>
-    <w:p>
-      <w:pPr>
-        <w:pStyle w:val="ListParagraph"/>
-        <w:numPr>
-          <w:ilvl w:val="1"/>
-          <w:numId w:val="3"/>
-        </w:numPr>
-      </w:pPr>
-      <w:r>
-        <w:t xml:space="preserve">A rocket propellant can be an explosive </w:t>
-      </w:r>
-      <w:proofErr w:type="gramStart"/>
-      <w:r>
-        <w:t>real</w:t>
-      </w:r>
-      <w:proofErr w:type="gramEnd"/>
-      <w:r>
-        <w:t xml:space="preserve"> quick…</w:t>
+        <w:t>Must be a primary thing that every member practices and thinks about constantly</w:t>
+      </w:r>
+    </w:p>
+    <w:p>
+      <w:pPr>
+        <w:pStyle w:val="ListParagraph"/>
+        <w:numPr>
+          <w:ilvl w:val="1"/>
+          <w:numId w:val="3"/>
+        </w:numPr>
+      </w:pPr>
+      <w:r>
+        <w:t>A rocket propellant can be an explosive real quick…</w:t>
       </w:r>
     </w:p>
     <w:p>
@@ -739,15 +686,7 @@
         </w:numPr>
       </w:pPr>
       <w:r>
-        <w:t xml:space="preserve">Most accidents happen when people are doing something they </w:t>
-      </w:r>
-      <w:proofErr w:type="gramStart"/>
-      <w:r>
-        <w:t>did  a</w:t>
-      </w:r>
-      <w:proofErr w:type="gramEnd"/>
-      <w:r>
-        <w:t xml:space="preserve"> thousand times and became to used to the action that they skip steps and draw blanks and don’t notice</w:t>
+        <w:t>Most accidents happen when people are doing something they did  a thousand times and became to used to the action that they skip steps and draw blanks and don’t notice</w:t>
       </w:r>
     </w:p>
     <w:p>
@@ -1047,35 +986,19 @@
         </w:numPr>
       </w:pPr>
       <w:r>
-        <w:t xml:space="preserve">Once you get to </w:t>
-      </w:r>
-      <w:proofErr w:type="spellStart"/>
-      <w:r>
-        <w:t>hotfire</w:t>
-      </w:r>
-      <w:proofErr w:type="spellEnd"/>
-      <w:r>
-        <w:t xml:space="preserve"> test and launches, must see the law. Work with the city.</w:t>
-      </w:r>
-    </w:p>
-    <w:p>
-      <w:pPr>
-        <w:pStyle w:val="ListParagraph"/>
-        <w:numPr>
-          <w:ilvl w:val="1"/>
-          <w:numId w:val="3"/>
-        </w:numPr>
-      </w:pPr>
-      <w:r>
-        <w:t xml:space="preserve">There are rules now for launching, but </w:t>
-      </w:r>
-      <w:proofErr w:type="spellStart"/>
-      <w:r>
-        <w:t>hotfires</w:t>
-      </w:r>
-      <w:proofErr w:type="spellEnd"/>
-      <w:r>
-        <w:t xml:space="preserve"> are really with your city and communicating with them</w:t>
+        <w:t>Once you get to hotfire test and launches, must see the law. Work with the city.</w:t>
+      </w:r>
+    </w:p>
+    <w:p>
+      <w:pPr>
+        <w:pStyle w:val="ListParagraph"/>
+        <w:numPr>
+          <w:ilvl w:val="1"/>
+          <w:numId w:val="3"/>
+        </w:numPr>
+      </w:pPr>
+      <w:r>
+        <w:t>There are rules now for launching, but hotfires are really with your city and communicating with them</w:t>
       </w:r>
     </w:p>
     <w:p>
@@ -1151,15 +1074,7 @@
         </w:numPr>
       </w:pPr>
       <w:r>
-        <w:t xml:space="preserve">The tech and materials needed to </w:t>
-      </w:r>
-      <w:proofErr w:type="gramStart"/>
-      <w:r>
-        <w:t>actually put</w:t>
-      </w:r>
-      <w:proofErr w:type="gramEnd"/>
-      <w:r>
-        <w:t xml:space="preserve"> it to use only came in the last 7 decades, which is why it began to be developed for more practical use as we evolved as human</w:t>
+        <w:t>The tech and materials needed to actually put it to use only came in the last 7 decades, which is why it began to be developed for more practical use as we evolved as human</w:t>
       </w:r>
     </w:p>
     <w:p>
@@ -1232,31 +1147,7 @@
         </w:numPr>
       </w:pPr>
       <w:r>
-        <w:t xml:space="preserve">If you lift someone that weight 200 </w:t>
-      </w:r>
-      <w:proofErr w:type="spellStart"/>
-      <w:r>
-        <w:t>lbs</w:t>
-      </w:r>
-      <w:proofErr w:type="spellEnd"/>
-      <w:r>
-        <w:t xml:space="preserve"> one foot above the ground, you are exerting </w:t>
-      </w:r>
-      <w:proofErr w:type="gramStart"/>
-      <w:r>
-        <w:t>200 foot</w:t>
-      </w:r>
-      <w:proofErr w:type="gramEnd"/>
-      <w:r>
-        <w:t xml:space="preserve"> </w:t>
-      </w:r>
-      <w:proofErr w:type="spellStart"/>
-      <w:r>
-        <w:t>lbs</w:t>
-      </w:r>
-      <w:proofErr w:type="spellEnd"/>
-      <w:r>
-        <w:t xml:space="preserve"> on the earth</w:t>
+        <w:t>If you lift someone that weight 200 lbs one foot above the ground, you are exerting 200 foot lbs on the earth</w:t>
       </w:r>
       <w:r>
         <w:t>. Earth should move, but is so heavy it isn’t measurable</w:t>
@@ -1391,13 +1282,8 @@
         </w:numPr>
       </w:pPr>
       <w:r>
-        <w:t xml:space="preserve">The nose </w:t>
-      </w:r>
-      <w:proofErr w:type="gramStart"/>
-      <w:r>
-        <w:t>cone</w:t>
-      </w:r>
-      <w:proofErr w:type="gramEnd"/>
+        <w:t>The nose cone</w:t>
+      </w:r>
     </w:p>
     <w:p>
       <w:pPr>
@@ -1649,38 +1535,20 @@
         </w:numPr>
       </w:pPr>
       <w:r>
-        <w:t xml:space="preserve">Attach them with machine screws with </w:t>
-      </w:r>
-      <w:proofErr w:type="spellStart"/>
-      <w:r>
-        <w:t>oring</w:t>
-      </w:r>
-      <w:proofErr w:type="spellEnd"/>
-    </w:p>
-    <w:p>
-      <w:pPr>
-        <w:pStyle w:val="ListParagraph"/>
-        <w:numPr>
-          <w:ilvl w:val="1"/>
-          <w:numId w:val="5"/>
-        </w:numPr>
-      </w:pPr>
-      <w:r>
-        <w:t xml:space="preserve">Can thread! Just got to be </w:t>
-      </w:r>
-      <w:proofErr w:type="gramStart"/>
-      <w:r>
-        <w:t>careful for</w:t>
-      </w:r>
-      <w:proofErr w:type="gramEnd"/>
-      <w:r>
-        <w:t xml:space="preserve"> preop prep </w:t>
-      </w:r>
-      <w:proofErr w:type="spellStart"/>
-      <w:r>
-        <w:t>etc</w:t>
-      </w:r>
-      <w:proofErr w:type="spellEnd"/>
+        <w:t>Attach them with machine screws with oring</w:t>
+      </w:r>
+    </w:p>
+    <w:p>
+      <w:pPr>
+        <w:pStyle w:val="ListParagraph"/>
+        <w:numPr>
+          <w:ilvl w:val="1"/>
+          <w:numId w:val="5"/>
+        </w:numPr>
+      </w:pPr>
+      <w:r>
+        <w:t>Can thread! Just got to be careful for preop prep etc</w:t>
+      </w:r>
     </w:p>
     <w:p>
       <w:pPr>
@@ -1727,33 +1595,20 @@
         </w:numPr>
       </w:pPr>
       <w:r>
-        <w:t xml:space="preserve">Bulkhead is for solid, injector acts as the top of a rocket engine that uses </w:t>
-      </w:r>
-      <w:proofErr w:type="gramStart"/>
-      <w:r>
-        <w:t>a</w:t>
-      </w:r>
-      <w:proofErr w:type="gramEnd"/>
-      <w:r>
-        <w:t xml:space="preserve"> oxidizer liquid</w:t>
-      </w:r>
-    </w:p>
-    <w:p>
-      <w:pPr>
-        <w:pStyle w:val="ListParagraph"/>
-        <w:numPr>
-          <w:ilvl w:val="1"/>
-          <w:numId w:val="5"/>
-        </w:numPr>
-      </w:pPr>
-      <w:r>
-        <w:t xml:space="preserve">Can be brazed instead of using </w:t>
-      </w:r>
-      <w:proofErr w:type="spellStart"/>
-      <w:r>
-        <w:t>oring</w:t>
-      </w:r>
-      <w:proofErr w:type="spellEnd"/>
+        <w:t>Bulkhead is for solid, injector acts as the top of a rocket engine that uses a oxidizer liquid</w:t>
+      </w:r>
+    </w:p>
+    <w:p>
+      <w:pPr>
+        <w:pStyle w:val="ListParagraph"/>
+        <w:numPr>
+          <w:ilvl w:val="1"/>
+          <w:numId w:val="5"/>
+        </w:numPr>
+      </w:pPr>
+      <w:r>
+        <w:t>Can be brazed instead of using oring</w:t>
+      </w:r>
     </w:p>
     <w:p>
       <w:pPr>
@@ -1815,15 +1670,7 @@
         <w:t xml:space="preserve">Fins </w:t>
       </w:r>
       <w:r>
-        <w:t xml:space="preserve">give stability to a rocket when you need to move the CP back more to get behind CG. More aero surface that adds pressure vectors on the </w:t>
-      </w:r>
-      <w:proofErr w:type="spellStart"/>
-      <w:r>
-        <w:t>under side</w:t>
-      </w:r>
-      <w:proofErr w:type="spellEnd"/>
-      <w:r>
-        <w:t xml:space="preserve"> of the rocket</w:t>
+        <w:t>give stability to a rocket when you need to move the CP back more to get behind CG. More aero surface that adds pressure vectors on the under side of the rocket</w:t>
       </w:r>
     </w:p>
     <w:p>
@@ -1958,6 +1805,1622 @@
           <w:numId w:val="6"/>
         </w:numPr>
       </w:pPr>
+      <w:r>
+        <w:t>Fuel is propellant</w:t>
+      </w:r>
+    </w:p>
+    <w:p>
+      <w:pPr>
+        <w:pStyle w:val="ListParagraph"/>
+        <w:numPr>
+          <w:ilvl w:val="1"/>
+          <w:numId w:val="6"/>
+        </w:numPr>
+      </w:pPr>
+      <w:r>
+        <w:t>There is a fuel (reducer)</w:t>
+      </w:r>
+    </w:p>
+    <w:p>
+      <w:pPr>
+        <w:pStyle w:val="ListParagraph"/>
+        <w:numPr>
+          <w:ilvl w:val="1"/>
+          <w:numId w:val="6"/>
+        </w:numPr>
+      </w:pPr>
+      <w:r>
+        <w:t>And an oxidizer</w:t>
+      </w:r>
+    </w:p>
+    <w:p>
+      <w:pPr>
+        <w:pStyle w:val="ListParagraph"/>
+        <w:numPr>
+          <w:ilvl w:val="1"/>
+          <w:numId w:val="6"/>
+        </w:numPr>
+      </w:pPr>
+      <w:r>
+        <w:t>Both must be present to support desired combustion</w:t>
+      </w:r>
+    </w:p>
+    <w:p>
+      <w:pPr>
+        <w:pStyle w:val="ListParagraph"/>
+        <w:numPr>
+          <w:ilvl w:val="0"/>
+          <w:numId w:val="6"/>
+        </w:numPr>
+      </w:pPr>
+      <w:r>
+        <w:t>Old school fuel ox is JPL-4 (high kero) and fuming nitric acid</w:t>
+      </w:r>
+    </w:p>
+    <w:p>
+      <w:pPr>
+        <w:pStyle w:val="ListParagraph"/>
+        <w:numPr>
+          <w:ilvl w:val="0"/>
+          <w:numId w:val="6"/>
+        </w:numPr>
+      </w:pPr>
+      <w:r>
+        <w:t>Liquids and solids</w:t>
+      </w:r>
+    </w:p>
+    <w:p>
+      <w:pPr>
+        <w:pStyle w:val="ListParagraph"/>
+        <w:numPr>
+          <w:ilvl w:val="1"/>
+          <w:numId w:val="6"/>
+        </w:numPr>
+      </w:pPr>
+      <w:r>
+        <w:t>Lol to saying that these are just the beginning, will invent better methods for getting off earth</w:t>
+      </w:r>
+    </w:p>
+    <w:p>
+      <w:pPr>
+        <w:pStyle w:val="ListParagraph"/>
+        <w:numPr>
+          <w:ilvl w:val="0"/>
+          <w:numId w:val="6"/>
+        </w:numPr>
+      </w:pPr>
+      <w:r>
+        <w:t>Some auto combust, some need help</w:t>
+      </w:r>
+    </w:p>
+    <w:p>
+      <w:pPr>
+        <w:pStyle w:val="ListParagraph"/>
+        <w:numPr>
+          <w:ilvl w:val="0"/>
+          <w:numId w:val="6"/>
+        </w:numPr>
+      </w:pPr>
+      <w:r>
+        <w:t>Mono prop is one liquid that pumps into the chamber and combusts with the help of ignition</w:t>
+      </w:r>
+    </w:p>
+    <w:p>
+      <w:pPr>
+        <w:pStyle w:val="ListParagraph"/>
+        <w:numPr>
+          <w:ilvl w:val="1"/>
+          <w:numId w:val="6"/>
+        </w:numPr>
+      </w:pPr>
+      <w:r>
+        <w:t>Minimizes the amount of plumbing and tanks</w:t>
+      </w:r>
+    </w:p>
+    <w:p>
+      <w:pPr>
+        <w:pStyle w:val="ListParagraph"/>
+        <w:numPr>
+          <w:ilvl w:val="0"/>
+          <w:numId w:val="6"/>
+        </w:numPr>
+      </w:pPr>
+      <w:r>
+        <w:lastRenderedPageBreak/>
+        <w:t>Single base and double base for solid</w:t>
+      </w:r>
+    </w:p>
+    <w:p>
+      <w:pPr>
+        <w:pStyle w:val="ListParagraph"/>
+        <w:numPr>
+          <w:ilvl w:val="1"/>
+          <w:numId w:val="6"/>
+        </w:numPr>
+      </w:pPr>
+      <w:r>
+        <w:t>Just has to deal with chemistry composition, not too important</w:t>
+      </w:r>
+    </w:p>
+    <w:p>
+      <w:pPr>
+        <w:pStyle w:val="ListParagraph"/>
+        <w:numPr>
+          <w:ilvl w:val="0"/>
+          <w:numId w:val="6"/>
+        </w:numPr>
+        <w:rPr>
+          <w:b/>
+          <w:bCs/>
+        </w:rPr>
+      </w:pPr>
+      <w:r>
+        <w:rPr>
+          <w:b/>
+          <w:bCs/>
+        </w:rPr>
+        <w:t>Liquids</w:t>
+      </w:r>
+    </w:p>
+    <w:p>
+      <w:pPr>
+        <w:pStyle w:val="ListParagraph"/>
+        <w:numPr>
+          <w:ilvl w:val="1"/>
+          <w:numId w:val="6"/>
+        </w:numPr>
+        <w:rPr>
+          <w:b/>
+          <w:bCs/>
+        </w:rPr>
+      </w:pPr>
+      <w:r>
+        <w:t>Liquid has an oxidizing agent, and a fuel from the hydrocarbon family</w:t>
+      </w:r>
+    </w:p>
+    <w:p>
+      <w:pPr>
+        <w:pStyle w:val="ListParagraph"/>
+        <w:numPr>
+          <w:ilvl w:val="2"/>
+          <w:numId w:val="6"/>
+        </w:numPr>
+        <w:rPr>
+          <w:b/>
+          <w:bCs/>
+        </w:rPr>
+      </w:pPr>
+      <w:r>
+        <w:t>Easily oxidizble for combustion</w:t>
+      </w:r>
+    </w:p>
+    <w:p>
+      <w:pPr>
+        <w:pStyle w:val="ListParagraph"/>
+        <w:numPr>
+          <w:ilvl w:val="1"/>
+          <w:numId w:val="6"/>
+        </w:numPr>
+        <w:rPr>
+          <w:b/>
+          <w:bCs/>
+        </w:rPr>
+      </w:pPr>
+      <w:r>
+        <w:t>The specific impulse details the ability of a prop combination to produce thrust and it is expressed in seconds</w:t>
+      </w:r>
+    </w:p>
+    <w:p>
+      <w:pPr>
+        <w:pStyle w:val="ListParagraph"/>
+        <w:numPr>
+          <w:ilvl w:val="2"/>
+          <w:numId w:val="6"/>
+        </w:numPr>
+        <w:rPr>
+          <w:b/>
+          <w:bCs/>
+        </w:rPr>
+      </w:pPr>
+      <w:r>
+        <w:t>The higher, the more efficient the fuel is to produce thrust</w:t>
+      </w:r>
+    </w:p>
+    <w:p>
+      <w:pPr>
+        <w:pStyle w:val="ListParagraph"/>
+        <w:numPr>
+          <w:ilvl w:val="2"/>
+          <w:numId w:val="6"/>
+        </w:numPr>
+        <w:rPr>
+          <w:b/>
+          <w:bCs/>
+        </w:rPr>
+      </w:pPr>
+      <w:r>
+        <w:t>Specific thrust sometimes is used for liquids to also factor in the amount of propellant getting pumped into the chamber</w:t>
+      </w:r>
+    </w:p>
+    <w:p>
+      <w:pPr>
+        <w:pStyle w:val="ListParagraph"/>
+        <w:numPr>
+          <w:ilvl w:val="1"/>
+          <w:numId w:val="6"/>
+        </w:numPr>
+        <w:rPr>
+          <w:b/>
+          <w:bCs/>
+        </w:rPr>
+      </w:pPr>
+      <w:r>
+        <w:t>Dangerous</w:t>
+      </w:r>
+    </w:p>
+    <w:p>
+      <w:pPr>
+        <w:pStyle w:val="ListParagraph"/>
+        <w:numPr>
+          <w:ilvl w:val="1"/>
+          <w:numId w:val="6"/>
+        </w:numPr>
+        <w:rPr>
+          <w:b/>
+          <w:bCs/>
+        </w:rPr>
+      </w:pPr>
+      <w:r>
+        <w:t>Expensive compared to solids</w:t>
+      </w:r>
+    </w:p>
+    <w:p>
+      <w:pPr>
+        <w:pStyle w:val="ListParagraph"/>
+        <w:numPr>
+          <w:ilvl w:val="1"/>
+          <w:numId w:val="6"/>
+        </w:numPr>
+        <w:rPr>
+          <w:b/>
+          <w:bCs/>
+        </w:rPr>
+      </w:pPr>
+      <w:r>
+        <w:t>Advantages</w:t>
+      </w:r>
+    </w:p>
+    <w:p>
+      <w:pPr>
+        <w:pStyle w:val="ListParagraph"/>
+        <w:numPr>
+          <w:ilvl w:val="2"/>
+          <w:numId w:val="6"/>
+        </w:numPr>
+        <w:rPr>
+          <w:b/>
+          <w:bCs/>
+        </w:rPr>
+      </w:pPr>
+      <w:r>
+        <w:t>High energy yield</w:t>
+      </w:r>
+    </w:p>
+    <w:p>
+      <w:pPr>
+        <w:pStyle w:val="ListParagraph"/>
+        <w:numPr>
+          <w:ilvl w:val="2"/>
+          <w:numId w:val="6"/>
+        </w:numPr>
+        <w:rPr>
+          <w:b/>
+          <w:bCs/>
+        </w:rPr>
+      </w:pPr>
+      <w:r>
+        <w:t>Available chemicals</w:t>
+      </w:r>
+    </w:p>
+    <w:p>
+      <w:pPr>
+        <w:pStyle w:val="ListParagraph"/>
+        <w:numPr>
+          <w:ilvl w:val="2"/>
+          <w:numId w:val="6"/>
+        </w:numPr>
+        <w:rPr>
+          <w:b/>
+          <w:bCs/>
+        </w:rPr>
+      </w:pPr>
+      <w:r>
+        <w:t>Combustion temp lower and less combustion pressure, helping with weight of motor</w:t>
+      </w:r>
+    </w:p>
+    <w:p>
+      <w:pPr>
+        <w:pStyle w:val="ListParagraph"/>
+        <w:numPr>
+          <w:ilvl w:val="2"/>
+          <w:numId w:val="6"/>
+        </w:numPr>
+        <w:rPr>
+          <w:b/>
+          <w:bCs/>
+        </w:rPr>
+      </w:pPr>
+      <w:r>
+        <w:t>Fuel flow can be controlled</w:t>
+      </w:r>
+    </w:p>
+    <w:p>
+      <w:pPr>
+        <w:pStyle w:val="ListParagraph"/>
+        <w:numPr>
+          <w:ilvl w:val="2"/>
+          <w:numId w:val="6"/>
+        </w:numPr>
+        <w:rPr>
+          <w:b/>
+          <w:bCs/>
+        </w:rPr>
+      </w:pPr>
+      <w:r>
+        <w:t>Not really affected from changes in temp pressure humidity</w:t>
+      </w:r>
+    </w:p>
+    <w:p>
+      <w:pPr>
+        <w:pStyle w:val="ListParagraph"/>
+        <w:numPr>
+          <w:ilvl w:val="1"/>
+          <w:numId w:val="6"/>
+        </w:numPr>
+        <w:rPr>
+          <w:b/>
+          <w:bCs/>
+        </w:rPr>
+      </w:pPr>
+      <w:r>
+        <w:t>Disadvantages</w:t>
+      </w:r>
+    </w:p>
+    <w:p>
+      <w:pPr>
+        <w:pStyle w:val="ListParagraph"/>
+        <w:numPr>
+          <w:ilvl w:val="2"/>
+          <w:numId w:val="6"/>
+        </w:numPr>
+        <w:rPr>
+          <w:b/>
+          <w:bCs/>
+        </w:rPr>
+      </w:pPr>
+      <w:r>
+        <w:t>Elaborate plumbing</w:t>
+      </w:r>
+    </w:p>
+    <w:p>
+      <w:pPr>
+        <w:pStyle w:val="ListParagraph"/>
+        <w:numPr>
+          <w:ilvl w:val="2"/>
+          <w:numId w:val="6"/>
+        </w:numPr>
+        <w:rPr>
+          <w:b/>
+          <w:bCs/>
+        </w:rPr>
+      </w:pPr>
+      <w:r>
+        <w:t>Dangerous</w:t>
+      </w:r>
+    </w:p>
+    <w:p>
+      <w:pPr>
+        <w:pStyle w:val="ListParagraph"/>
+        <w:numPr>
+          <w:ilvl w:val="2"/>
+          <w:numId w:val="6"/>
+        </w:numPr>
+        <w:rPr>
+          <w:b/>
+          <w:bCs/>
+        </w:rPr>
+      </w:pPr>
+      <w:r>
+        <w:t>Toxic</w:t>
+      </w:r>
+    </w:p>
+    <w:p>
+      <w:pPr>
+        <w:pStyle w:val="ListParagraph"/>
+        <w:numPr>
+          <w:ilvl w:val="2"/>
+          <w:numId w:val="6"/>
+        </w:numPr>
+        <w:rPr>
+          <w:b/>
+          <w:bCs/>
+        </w:rPr>
+      </w:pPr>
+      <w:r>
+        <w:t>Moving is hard, and fueling can be tricky</w:t>
+      </w:r>
+    </w:p>
+    <w:p>
+      <w:pPr>
+        <w:pStyle w:val="ListParagraph"/>
+        <w:numPr>
+          <w:ilvl w:val="2"/>
+          <w:numId w:val="6"/>
+        </w:numPr>
+        <w:rPr>
+          <w:b/>
+          <w:bCs/>
+        </w:rPr>
+      </w:pPr>
+      <w:r>
+        <w:t>Low density creates a bulk displacement</w:t>
+      </w:r>
+    </w:p>
+    <w:p>
+      <w:pPr>
+        <w:pStyle w:val="ListParagraph"/>
+        <w:numPr>
+          <w:ilvl w:val="1"/>
+          <w:numId w:val="6"/>
+        </w:numPr>
+        <w:rPr>
+          <w:b/>
+          <w:bCs/>
+        </w:rPr>
+      </w:pPr>
+      <w:r>
+        <w:t>Combustion performance</w:t>
+      </w:r>
+    </w:p>
+    <w:p>
+      <w:pPr>
+        <w:pStyle w:val="ListParagraph"/>
+        <w:numPr>
+          <w:ilvl w:val="2"/>
+          <w:numId w:val="6"/>
+        </w:numPr>
+        <w:rPr>
+          <w:b/>
+          <w:bCs/>
+        </w:rPr>
+      </w:pPr>
+      <w:r>
+        <w:t>Fed into motor under pressure</w:t>
+      </w:r>
+    </w:p>
+    <w:p>
+      <w:pPr>
+        <w:pStyle w:val="ListParagraph"/>
+        <w:numPr>
+          <w:ilvl w:val="2"/>
+          <w:numId w:val="6"/>
+        </w:numPr>
+        <w:rPr>
+          <w:b/>
+          <w:bCs/>
+        </w:rPr>
+      </w:pPr>
+      <w:r>
+        <w:t>Nitrogen and/or a solid pump used to increase pressure from storage tanks to motor</w:t>
+      </w:r>
+    </w:p>
+    <w:p>
+      <w:pPr>
+        <w:pStyle w:val="ListParagraph"/>
+        <w:numPr>
+          <w:ilvl w:val="2"/>
+          <w:numId w:val="6"/>
+        </w:numPr>
+        <w:rPr>
+          <w:b/>
+          <w:bCs/>
+        </w:rPr>
+      </w:pPr>
+      <w:r>
+        <w:t>Will learn more in the motor systems chapter</w:t>
+      </w:r>
+    </w:p>
+    <w:p>
+      <w:pPr>
+        <w:pStyle w:val="ListParagraph"/>
+        <w:numPr>
+          <w:ilvl w:val="2"/>
+          <w:numId w:val="6"/>
+        </w:numPr>
+        <w:rPr>
+          <w:b/>
+          <w:bCs/>
+        </w:rPr>
+      </w:pPr>
+      <w:r>
+        <w:t>Mono prop is the same methods</w:t>
+      </w:r>
+    </w:p>
+    <w:p>
+      <w:pPr>
+        <w:pStyle w:val="ListParagraph"/>
+        <w:numPr>
+          <w:ilvl w:val="2"/>
+          <w:numId w:val="6"/>
+        </w:numPr>
+        <w:rPr>
+          <w:b/>
+          <w:bCs/>
+        </w:rPr>
+      </w:pPr>
+      <w:r>
+        <w:t>Ignition timing very important!</w:t>
+      </w:r>
+    </w:p>
+    <w:p>
+      <w:pPr>
+        <w:pStyle w:val="ListParagraph"/>
+        <w:numPr>
+          <w:ilvl w:val="2"/>
+          <w:numId w:val="6"/>
+        </w:numPr>
+        <w:rPr>
+          <w:b/>
+          <w:bCs/>
+        </w:rPr>
+      </w:pPr>
+      <w:r>
+        <w:t>Entered into the chamber in helical pattern to help cool as well before combusting all of it</w:t>
+      </w:r>
+    </w:p>
+    <w:p>
+      <w:pPr>
+        <w:pStyle w:val="ListParagraph"/>
+        <w:numPr>
+          <w:ilvl w:val="2"/>
+          <w:numId w:val="6"/>
+        </w:numPr>
+        <w:rPr>
+          <w:b/>
+          <w:bCs/>
+        </w:rPr>
+      </w:pPr>
+      <w:r>
+        <w:t>Shock waves are very important, must design dampers to deal with this</w:t>
+      </w:r>
+    </w:p>
+    <w:p>
+      <w:pPr>
+        <w:pStyle w:val="ListParagraph"/>
+        <w:numPr>
+          <w:ilvl w:val="2"/>
+          <w:numId w:val="6"/>
+        </w:numPr>
+        <w:rPr>
+          <w:b/>
+          <w:bCs/>
+        </w:rPr>
+      </w:pPr>
+      <w:r>
+        <w:t>When temp and pressure builds, thrust is strong enough to lift the system</w:t>
+      </w:r>
+    </w:p>
+    <w:p>
+      <w:pPr>
+        <w:pStyle w:val="ListParagraph"/>
+        <w:numPr>
+          <w:ilvl w:val="2"/>
+          <w:numId w:val="6"/>
+        </w:numPr>
+        <w:rPr>
+          <w:b/>
+          <w:bCs/>
+        </w:rPr>
+      </w:pPr>
+      <w:r>
+        <w:t>How much thrust produced is tons of factors</w:t>
+      </w:r>
+    </w:p>
+    <w:p>
+      <w:pPr>
+        <w:pStyle w:val="ListParagraph"/>
+        <w:numPr>
+          <w:ilvl w:val="3"/>
+          <w:numId w:val="6"/>
+        </w:numPr>
+        <w:rPr>
+          <w:b/>
+          <w:bCs/>
+        </w:rPr>
+      </w:pPr>
+      <w:r>
+        <w:t>Injector, chamber, propellant, nozzle design</w:t>
+      </w:r>
+    </w:p>
+    <w:p>
+      <w:pPr>
+        <w:pStyle w:val="ListParagraph"/>
+        <w:numPr>
+          <w:ilvl w:val="2"/>
+          <w:numId w:val="6"/>
+        </w:numPr>
+        <w:rPr>
+          <w:b/>
+          <w:bCs/>
+        </w:rPr>
+      </w:pPr>
+      <w:r>
+        <w:t>Goal to accelerate the particles as fast as possible out of the nozzle</w:t>
+      </w:r>
+    </w:p>
+    <w:p>
+      <w:pPr>
+        <w:pStyle w:val="ListParagraph"/>
+        <w:numPr>
+          <w:ilvl w:val="2"/>
+          <w:numId w:val="6"/>
+        </w:numPr>
+        <w:rPr>
+          <w:b/>
+          <w:bCs/>
+        </w:rPr>
+      </w:pPr>
+      <w:r>
+        <w:t>The higher the temp in chamber, and lower molec weight (gaseous) the faster the particles will be moving</w:t>
+      </w:r>
+    </w:p>
+    <w:p>
+      <w:pPr>
+        <w:pStyle w:val="ListParagraph"/>
+        <w:numPr>
+          <w:ilvl w:val="2"/>
+          <w:numId w:val="6"/>
+        </w:numPr>
+        <w:rPr>
+          <w:b/>
+          <w:bCs/>
+        </w:rPr>
+      </w:pPr>
+      <w:r>
+        <w:t>Not possible in 60’s</w:t>
+      </w:r>
+      <w:r>
+        <w:t xml:space="preserve"> to model what will actually happen</w:t>
+      </w:r>
+    </w:p>
+    <w:p>
+      <w:pPr>
+        <w:pStyle w:val="ListParagraph"/>
+        <w:numPr>
+          <w:ilvl w:val="3"/>
+          <w:numId w:val="6"/>
+        </w:numPr>
+        <w:rPr>
+          <w:b/>
+          <w:bCs/>
+        </w:rPr>
+      </w:pPr>
+      <w:r>
+        <w:t>Possible now to do this, but stil cant model completely what actually will happen</w:t>
+      </w:r>
+    </w:p>
+    <w:p>
+      <w:pPr>
+        <w:pStyle w:val="ListParagraph"/>
+        <w:numPr>
+          <w:ilvl w:val="3"/>
+          <w:numId w:val="6"/>
+        </w:numPr>
+        <w:rPr>
+          <w:b/>
+          <w:bCs/>
+        </w:rPr>
+      </w:pPr>
+      <w:r>
+        <w:lastRenderedPageBreak/>
+        <w:t>Especially shock waves and best way to dampen</w:t>
+      </w:r>
+    </w:p>
+    <w:p>
+      <w:pPr>
+        <w:pStyle w:val="ListParagraph"/>
+        <w:numPr>
+          <w:ilvl w:val="2"/>
+          <w:numId w:val="6"/>
+        </w:numPr>
+        <w:rPr>
+          <w:b/>
+          <w:bCs/>
+        </w:rPr>
+      </w:pPr>
+      <w:r>
+        <w:t>The molec weight of the exhaust products is what is important</w:t>
+      </w:r>
+    </w:p>
+    <w:p>
+      <w:pPr>
+        <w:pStyle w:val="ListParagraph"/>
+        <w:numPr>
+          <w:ilvl w:val="3"/>
+          <w:numId w:val="6"/>
+        </w:numPr>
+        <w:rPr>
+          <w:b/>
+          <w:bCs/>
+        </w:rPr>
+      </w:pPr>
+      <w:r>
+        <w:t>Relationship lies with flame temp, molec weight and specific impulse exists</w:t>
+      </w:r>
+    </w:p>
+    <w:p>
+      <w:pPr>
+        <w:pStyle w:val="ListParagraph"/>
+        <w:numPr>
+          <w:ilvl w:val="2"/>
+          <w:numId w:val="6"/>
+        </w:numPr>
+        <w:rPr>
+          <w:b/>
+          <w:bCs/>
+        </w:rPr>
+      </w:pPr>
+      <w:r>
+        <w:t>Specific impulse with more fundamental constant is on page 62</w:t>
+      </w:r>
+    </w:p>
+    <w:p>
+      <w:pPr>
+        <w:pStyle w:val="ListParagraph"/>
+        <w:numPr>
+          <w:ilvl w:val="2"/>
+          <w:numId w:val="6"/>
+        </w:numPr>
+        <w:rPr>
+          <w:b/>
+          <w:bCs/>
+        </w:rPr>
+      </w:pPr>
+      <w:r>
+        <w:t>Another way is from measuring average exhaust velocity and normalizing to gravity</w:t>
+      </w:r>
+    </w:p>
+    <w:p>
+      <w:pPr>
+        <w:pStyle w:val="ListParagraph"/>
+        <w:numPr>
+          <w:ilvl w:val="2"/>
+          <w:numId w:val="6"/>
+        </w:numPr>
+        <w:rPr>
+          <w:b/>
+          <w:bCs/>
+        </w:rPr>
+      </w:pPr>
+      <w:r>
+        <w:t>Thrust is produced from the chamber to the nozzle exit, NOT AT THE NOZZLE EXIT</w:t>
+      </w:r>
+    </w:p>
+    <w:p>
+      <w:pPr>
+        <w:pStyle w:val="ListParagraph"/>
+        <w:numPr>
+          <w:ilvl w:val="2"/>
+          <w:numId w:val="6"/>
+        </w:numPr>
+        <w:rPr>
+          <w:b/>
+          <w:bCs/>
+        </w:rPr>
+      </w:pPr>
+      <w:r>
+        <w:t>Goal is to allow the gas to dissipate as fast as possible to atmospheric pressure</w:t>
+      </w:r>
+    </w:p>
+    <w:p>
+      <w:pPr>
+        <w:pStyle w:val="ListParagraph"/>
+        <w:numPr>
+          <w:ilvl w:val="3"/>
+          <w:numId w:val="6"/>
+        </w:numPr>
+        <w:rPr>
+          <w:b/>
+          <w:bCs/>
+        </w:rPr>
+      </w:pPr>
+      <w:r>
+        <w:t>Would create a back pressure if it doesn’t do this fast that would slow the rocket down</w:t>
+      </w:r>
+    </w:p>
+    <w:p>
+      <w:pPr>
+        <w:pStyle w:val="ListParagraph"/>
+        <w:numPr>
+          <w:ilvl w:val="2"/>
+          <w:numId w:val="6"/>
+        </w:numPr>
+        <w:rPr>
+          <w:b/>
+          <w:bCs/>
+        </w:rPr>
+      </w:pPr>
+      <w:r>
+        <w:t>it’s the difference of zero speed in chamber to a high speed which creates thrust. The change is what matters!!!</w:t>
+      </w:r>
+    </w:p>
+    <w:p>
+      <w:pPr>
+        <w:pStyle w:val="ListParagraph"/>
+        <w:numPr>
+          <w:ilvl w:val="2"/>
+          <w:numId w:val="6"/>
+        </w:numPr>
+        <w:rPr>
+          <w:b/>
+          <w:bCs/>
+        </w:rPr>
+      </w:pPr>
+      <w:r>
+        <w:t>Impulse is the measurement of the speed with which a given velocity is reached</w:t>
+      </w:r>
+    </w:p>
+    <w:p>
+      <w:pPr>
+        <w:pStyle w:val="ListParagraph"/>
+        <w:numPr>
+          <w:ilvl w:val="2"/>
+          <w:numId w:val="6"/>
+        </w:numPr>
+        <w:rPr>
+          <w:b/>
+          <w:bCs/>
+        </w:rPr>
+      </w:pPr>
+      <w:r>
+        <w:t>No such things as a safe oxidizer, all are bad for humans</w:t>
+      </w:r>
+    </w:p>
+    <w:p>
+      <w:pPr>
+        <w:pStyle w:val="ListParagraph"/>
+        <w:numPr>
+          <w:ilvl w:val="2"/>
+          <w:numId w:val="6"/>
+        </w:numPr>
+        <w:rPr>
+          <w:b/>
+          <w:bCs/>
+        </w:rPr>
+      </w:pPr>
+      <w:r>
+        <w:t>Some oxidizers boil at very low temps, they need to be kept at near vacuum and a relatively low temp to keep it from boiling off. That’s why rocket vent to maintain most liquid and continuously vent off the liquid to gas products to fill with more liquid</w:t>
+      </w:r>
+    </w:p>
+    <w:p>
+      <w:pPr>
+        <w:pStyle w:val="ListParagraph"/>
+        <w:numPr>
+          <w:ilvl w:val="2"/>
+          <w:numId w:val="6"/>
+        </w:numPr>
+        <w:rPr>
+          <w:b/>
+          <w:bCs/>
+        </w:rPr>
+      </w:pPr>
+      <w:r>
+        <w:t>A bunch of info on certain oxidizers used</w:t>
+      </w:r>
+    </w:p>
+    <w:p>
+      <w:pPr>
+        <w:pStyle w:val="ListParagraph"/>
+        <w:numPr>
+          <w:ilvl w:val="1"/>
+          <w:numId w:val="6"/>
+        </w:numPr>
+        <w:rPr>
+          <w:b/>
+          <w:bCs/>
+        </w:rPr>
+      </w:pPr>
+      <w:r>
+        <w:rPr>
+          <w:b/>
+          <w:bCs/>
+        </w:rPr>
+        <w:t>Solids</w:t>
+      </w:r>
+    </w:p>
+    <w:p>
+      <w:pPr>
+        <w:pStyle w:val="ListParagraph"/>
+        <w:numPr>
+          <w:ilvl w:val="2"/>
+          <w:numId w:val="6"/>
+        </w:numPr>
+        <w:rPr>
+          <w:b/>
+          <w:bCs/>
+        </w:rPr>
+      </w:pPr>
+      <w:r>
+        <w:t>Lower ratings of specific impulse but easier and better well kept, etc.</w:t>
+      </w:r>
+    </w:p>
+    <w:p>
+      <w:pPr>
+        <w:pStyle w:val="ListParagraph"/>
+        <w:numPr>
+          <w:ilvl w:val="2"/>
+          <w:numId w:val="6"/>
+        </w:numPr>
+        <w:rPr>
+          <w:b/>
+          <w:bCs/>
+        </w:rPr>
+      </w:pPr>
+      <w:r>
+        <w:t>Don’t experiment here.. use what is known and only if you have the facilities to do it</w:t>
+      </w:r>
+    </w:p>
+    <w:p>
+      <w:pPr>
+        <w:pStyle w:val="ListParagraph"/>
+        <w:numPr>
+          <w:ilvl w:val="2"/>
+          <w:numId w:val="6"/>
+        </w:numPr>
+        <w:rPr>
+          <w:b/>
+          <w:bCs/>
+        </w:rPr>
+      </w:pPr>
+      <w:r>
+        <w:rPr>
+          <w:b/>
+          <w:bCs/>
+        </w:rPr>
+        <w:t>Advantages</w:t>
+      </w:r>
+    </w:p>
+    <w:p>
+      <w:pPr>
+        <w:pStyle w:val="ListParagraph"/>
+        <w:numPr>
+          <w:ilvl w:val="3"/>
+          <w:numId w:val="6"/>
+        </w:numPr>
+        <w:rPr>
+          <w:b/>
+          <w:bCs/>
+        </w:rPr>
+      </w:pPr>
+      <w:r>
+        <w:t>Low toxic</w:t>
+      </w:r>
+    </w:p>
+    <w:p>
+      <w:pPr>
+        <w:pStyle w:val="ListParagraph"/>
+        <w:numPr>
+          <w:ilvl w:val="3"/>
+          <w:numId w:val="6"/>
+        </w:numPr>
+        <w:rPr>
+          <w:b/>
+          <w:bCs/>
+        </w:rPr>
+      </w:pPr>
+      <w:r>
+        <w:t>High density which saves space and weight in rocket airframe</w:t>
+      </w:r>
+    </w:p>
+    <w:p>
+      <w:pPr>
+        <w:pStyle w:val="ListParagraph"/>
+        <w:numPr>
+          <w:ilvl w:val="3"/>
+          <w:numId w:val="6"/>
+        </w:numPr>
+        <w:rPr>
+          <w:b/>
+          <w:bCs/>
+        </w:rPr>
+      </w:pPr>
+      <w:r>
+        <w:t>Ease of handling</w:t>
+      </w:r>
+    </w:p>
+    <w:p>
+      <w:pPr>
+        <w:pStyle w:val="ListParagraph"/>
+        <w:numPr>
+          <w:ilvl w:val="3"/>
+          <w:numId w:val="6"/>
+        </w:numPr>
+        <w:rPr>
+          <w:b/>
+          <w:bCs/>
+        </w:rPr>
+      </w:pPr>
+      <w:r>
+        <w:t>Lower cost</w:t>
+      </w:r>
+    </w:p>
+    <w:p>
+      <w:pPr>
+        <w:pStyle w:val="ListParagraph"/>
+        <w:numPr>
+          <w:ilvl w:val="3"/>
+          <w:numId w:val="6"/>
+        </w:numPr>
+        <w:rPr>
+          <w:b/>
+          <w:bCs/>
+        </w:rPr>
+      </w:pPr>
+      <w:r>
+        <w:t>Easier to ignite cause one spark can set it off, technically</w:t>
+      </w:r>
+    </w:p>
+    <w:p>
+      <w:pPr>
+        <w:pStyle w:val="ListParagraph"/>
+        <w:numPr>
+          <w:ilvl w:val="2"/>
+          <w:numId w:val="6"/>
+        </w:numPr>
+        <w:rPr>
+          <w:b/>
+          <w:bCs/>
+        </w:rPr>
+      </w:pPr>
+      <w:r>
+        <w:rPr>
+          <w:b/>
+          <w:bCs/>
+        </w:rPr>
+        <w:t>Disadvantages</w:t>
+      </w:r>
+    </w:p>
+    <w:p>
+      <w:pPr>
+        <w:pStyle w:val="ListParagraph"/>
+        <w:numPr>
+          <w:ilvl w:val="3"/>
+          <w:numId w:val="6"/>
+        </w:numPr>
+        <w:rPr>
+          <w:b/>
+          <w:bCs/>
+        </w:rPr>
+      </w:pPr>
+      <w:r>
+        <w:t>Lower performance</w:t>
+      </w:r>
+    </w:p>
+    <w:p>
+      <w:pPr>
+        <w:pStyle w:val="ListParagraph"/>
+        <w:numPr>
+          <w:ilvl w:val="3"/>
+          <w:numId w:val="6"/>
+        </w:numPr>
+        <w:rPr>
+          <w:b/>
+          <w:bCs/>
+        </w:rPr>
+      </w:pPr>
+      <w:r>
+        <w:t>Can decompose over time</w:t>
+      </w:r>
+    </w:p>
+    <w:p>
+      <w:pPr>
+        <w:pStyle w:val="ListParagraph"/>
+        <w:numPr>
+          <w:ilvl w:val="4"/>
+          <w:numId w:val="6"/>
+        </w:numPr>
+        <w:rPr>
+          <w:b/>
+          <w:bCs/>
+        </w:rPr>
+      </w:pPr>
+      <w:r>
+        <w:t>Liquids don’t really if stored well</w:t>
+      </w:r>
+    </w:p>
+    <w:p>
+      <w:pPr>
+        <w:pStyle w:val="ListParagraph"/>
+        <w:numPr>
+          <w:ilvl w:val="3"/>
+          <w:numId w:val="6"/>
+        </w:numPr>
+        <w:rPr>
+          <w:b/>
+          <w:bCs/>
+        </w:rPr>
+      </w:pPr>
+      <w:r>
+        <w:t>Cracking can occur when making, which can cause burst of combustion, hard to predict and design for</w:t>
+      </w:r>
+    </w:p>
+    <w:p>
+      <w:pPr>
+        <w:pStyle w:val="ListParagraph"/>
+        <w:numPr>
+          <w:ilvl w:val="2"/>
+          <w:numId w:val="6"/>
+        </w:numPr>
+        <w:rPr>
+          <w:b/>
+          <w:bCs/>
+        </w:rPr>
+      </w:pPr>
+      <w:r>
+        <w:rPr>
+          <w:b/>
+          <w:bCs/>
+        </w:rPr>
+        <w:t>Danger and Hazards</w:t>
+      </w:r>
+    </w:p>
+    <w:p>
+      <w:pPr>
+        <w:pStyle w:val="ListParagraph"/>
+        <w:numPr>
+          <w:ilvl w:val="3"/>
+          <w:numId w:val="6"/>
+        </w:numPr>
+        <w:rPr>
+          <w:b/>
+          <w:bCs/>
+        </w:rPr>
+      </w:pPr>
+      <w:r>
+        <w:t>Can blow up in your face</w:t>
+      </w:r>
+    </w:p>
+    <w:p>
+      <w:pPr>
+        <w:pStyle w:val="ListParagraph"/>
+        <w:numPr>
+          <w:ilvl w:val="3"/>
+          <w:numId w:val="6"/>
+        </w:numPr>
+        <w:rPr>
+          <w:b/>
+          <w:bCs/>
+        </w:rPr>
+      </w:pPr>
+      <w:r>
+        <w:t>Powder form solids can be violent… must be aware and carefully handle</w:t>
+      </w:r>
+    </w:p>
+    <w:p>
+      <w:pPr>
+        <w:pStyle w:val="ListParagraph"/>
+        <w:numPr>
+          <w:ilvl w:val="3"/>
+          <w:numId w:val="6"/>
+        </w:numPr>
+        <w:rPr>
+          <w:b/>
+          <w:bCs/>
+        </w:rPr>
+      </w:pPr>
+      <w:r>
+        <w:t>Some combust spontaneously when exposed to air…. Never use that shit</w:t>
+      </w:r>
+    </w:p>
+    <w:p>
+      <w:pPr>
+        <w:pStyle w:val="ListParagraph"/>
+        <w:numPr>
+          <w:ilvl w:val="2"/>
+          <w:numId w:val="6"/>
+        </w:numPr>
+        <w:rPr>
+          <w:b/>
+          <w:bCs/>
+        </w:rPr>
+      </w:pPr>
+      <w:r>
+        <w:rPr>
+          <w:b/>
+          <w:bCs/>
+        </w:rPr>
+        <w:t>Propellant grain shapes and methods of forming</w:t>
+      </w:r>
+    </w:p>
+    <w:p>
+      <w:pPr>
+        <w:pStyle w:val="ListParagraph"/>
+        <w:numPr>
+          <w:ilvl w:val="3"/>
+          <w:numId w:val="6"/>
+        </w:numPr>
+        <w:rPr>
+          <w:b/>
+          <w:bCs/>
+        </w:rPr>
+      </w:pPr>
+      <w:r>
+        <w:t>Cast or molded same size of combustion chamber</w:t>
+      </w:r>
+    </w:p>
+    <w:p>
+      <w:pPr>
+        <w:pStyle w:val="ListParagraph"/>
+        <w:numPr>
+          <w:ilvl w:val="3"/>
+          <w:numId w:val="6"/>
+        </w:numPr>
+        <w:rPr>
+          <w:b/>
+          <w:bCs/>
+        </w:rPr>
+      </w:pPr>
+      <w:r>
+        <w:lastRenderedPageBreak/>
+        <w:t>Molded into or onto an insert that then gets put into the chamber</w:t>
+      </w:r>
+    </w:p>
+    <w:p>
+      <w:pPr>
+        <w:pStyle w:val="ListParagraph"/>
+        <w:numPr>
+          <w:ilvl w:val="2"/>
+          <w:numId w:val="6"/>
+        </w:numPr>
+        <w:rPr>
+          <w:b/>
+          <w:bCs/>
+        </w:rPr>
+      </w:pPr>
+      <w:r>
+        <w:t>Restrict burning on certain sections of grains</w:t>
+      </w:r>
+    </w:p>
+    <w:p>
+      <w:pPr>
+        <w:pStyle w:val="ListParagraph"/>
+        <w:numPr>
+          <w:ilvl w:val="2"/>
+          <w:numId w:val="6"/>
+        </w:numPr>
+        <w:rPr>
+          <w:b/>
+          <w:bCs/>
+        </w:rPr>
+      </w:pPr>
+      <w:r>
+        <w:rPr>
+          <w:b/>
+          <w:bCs/>
+        </w:rPr>
+        <w:t>Burning rate</w:t>
+      </w:r>
+    </w:p>
+    <w:p>
+      <w:pPr>
+        <w:pStyle w:val="ListParagraph"/>
+        <w:numPr>
+          <w:ilvl w:val="3"/>
+          <w:numId w:val="6"/>
+        </w:numPr>
+        <w:rPr>
+          <w:b/>
+          <w:bCs/>
+        </w:rPr>
+      </w:pPr>
+      <w:r>
+        <w:t>Chamber pressure affects the burn rate</w:t>
+      </w:r>
+    </w:p>
+    <w:p>
+      <w:pPr>
+        <w:pStyle w:val="ListParagraph"/>
+        <w:numPr>
+          <w:ilvl w:val="3"/>
+          <w:numId w:val="6"/>
+        </w:numPr>
+        <w:rPr>
+          <w:b/>
+          <w:bCs/>
+        </w:rPr>
+      </w:pPr>
+      <w:r>
+        <w:t>Determined empirically from tests after test</w:t>
+      </w:r>
+    </w:p>
+    <w:p>
+      <w:pPr>
+        <w:pStyle w:val="ListParagraph"/>
+        <w:numPr>
+          <w:ilvl w:val="3"/>
+          <w:numId w:val="6"/>
+        </w:numPr>
+        <w:rPr>
+          <w:b/>
+          <w:bCs/>
+        </w:rPr>
+      </w:pPr>
+      <w:r>
+        <w:t>Burns perpendicular to the surface</w:t>
+      </w:r>
+    </w:p>
+    <w:p>
+      <w:pPr>
+        <w:pStyle w:val="ListParagraph"/>
+        <w:numPr>
+          <w:ilvl w:val="3"/>
+          <w:numId w:val="6"/>
+        </w:numPr>
+        <w:rPr>
+          <w:b/>
+          <w:bCs/>
+        </w:rPr>
+      </w:pPr>
+      <w:r>
+        <w:t>Many different grain types, each with a different thrust curve that will be produced</w:t>
+      </w:r>
+    </w:p>
+    <w:p>
+      <w:pPr>
+        <w:pStyle w:val="ListParagraph"/>
+        <w:numPr>
+          <w:ilvl w:val="3"/>
+          <w:numId w:val="6"/>
+        </w:numPr>
+        <w:rPr>
+          <w:b/>
+          <w:bCs/>
+        </w:rPr>
+      </w:pPr>
+      <w:r>
+        <w:t>Inch per second</w:t>
+      </w:r>
+    </w:p>
+    <w:p>
+      <w:pPr>
+        <w:pStyle w:val="ListParagraph"/>
+        <w:numPr>
+          <w:ilvl w:val="3"/>
+          <w:numId w:val="6"/>
+        </w:numPr>
+        <w:rPr>
+          <w:b/>
+          <w:bCs/>
+        </w:rPr>
+      </w:pPr>
+      <w:r>
+        <w:t>The larger the burning surface, the faster the burning rate will be</w:t>
+      </w:r>
+    </w:p>
+    <w:p>
+      <w:pPr>
+        <w:pStyle w:val="ListParagraph"/>
+        <w:numPr>
+          <w:ilvl w:val="4"/>
+          <w:numId w:val="6"/>
+        </w:numPr>
+        <w:rPr>
+          <w:b/>
+          <w:bCs/>
+        </w:rPr>
+      </w:pPr>
+      <w:r>
+        <w:t>because more heat and larger pressures produced</w:t>
+      </w:r>
+    </w:p>
+    <w:p>
+      <w:pPr>
+        <w:pStyle w:val="ListParagraph"/>
+        <w:numPr>
+          <w:ilvl w:val="3"/>
+          <w:numId w:val="6"/>
+        </w:numPr>
+        <w:rPr>
+          <w:b/>
+          <w:bCs/>
+        </w:rPr>
+      </w:pPr>
+      <w:r>
+        <w:t>Burning time is simple, linear inch / second compared to how many total linear inches it has</w:t>
+      </w:r>
+    </w:p>
+    <w:p>
+      <w:pPr>
+        <w:pStyle w:val="ListParagraph"/>
+        <w:numPr>
+          <w:ilvl w:val="2"/>
+          <w:numId w:val="6"/>
+        </w:numPr>
+        <w:rPr>
+          <w:b/>
+          <w:bCs/>
+        </w:rPr>
+      </w:pPr>
+      <w:r>
+        <w:t xml:space="preserve">Always take what has done before as rule of thumb, but when safe, experiment for yourself </w:t>
+      </w:r>
+      <w:r>
+        <w:t>if you want to learn more in depth on why</w:t>
+      </w:r>
+    </w:p>
+    <w:p>
+      <w:pPr>
+        <w:pStyle w:val="ListParagraph"/>
+        <w:numPr>
+          <w:ilvl w:val="2"/>
+          <w:numId w:val="6"/>
+        </w:numPr>
+        <w:rPr>
+          <w:b/>
+          <w:bCs/>
+        </w:rPr>
+      </w:pPr>
+      <w:r>
+        <w:t>Classic propellant is potassium nitrate and sugar!</w:t>
+      </w:r>
+    </w:p>
+    <w:p>
+      <w:pPr>
+        <w:pStyle w:val="ListParagraph"/>
+        <w:numPr>
+          <w:ilvl w:val="2"/>
+          <w:numId w:val="6"/>
+        </w:numPr>
+        <w:rPr>
+          <w:b/>
+          <w:bCs/>
+        </w:rPr>
+      </w:pPr>
+      <w:r>
+        <w:t>Zinc and sulfur are also used and can produce rocket that go up high enough for basically any rocketeer</w:t>
+      </w:r>
+    </w:p>
+    <w:p>
+      <w:pPr>
+        <w:pStyle w:val="ListParagraph"/>
+        <w:numPr>
+          <w:ilvl w:val="2"/>
+          <w:numId w:val="6"/>
+        </w:numPr>
+        <w:rPr>
+          <w:b/>
+          <w:bCs/>
+        </w:rPr>
+      </w:pPr>
+      <w:r>
+        <w:t>Density of packing can greatly change the burning rate of a powder grain</w:t>
+      </w:r>
+    </w:p>
+    <w:p>
+      <w:pPr>
+        <w:pStyle w:val="ListParagraph"/>
+        <w:numPr>
+          <w:ilvl w:val="2"/>
+          <w:numId w:val="6"/>
+        </w:numPr>
+        <w:rPr>
+          <w:b/>
+          <w:bCs/>
+        </w:rPr>
+      </w:pPr>
+      <w:r>
+        <w:t>Purity, particle size, density, amount of air present, conductivity of the chamber walls</w:t>
+      </w:r>
+    </w:p>
+    <w:p>
+      <w:pPr>
+        <w:pStyle w:val="ListParagraph"/>
+        <w:numPr>
+          <w:ilvl w:val="2"/>
+          <w:numId w:val="6"/>
+        </w:numPr>
+        <w:rPr>
+          <w:b/>
+          <w:bCs/>
+        </w:rPr>
+      </w:pPr>
+      <w:r>
+        <w:t>He used zinc and sulfur as a guide to prepare a mixture for an engine, with all the calculation, etc</w:t>
+      </w:r>
+    </w:p>
+    <w:p>
+      <w:pPr>
+        <w:pStyle w:val="ListParagraph"/>
+        <w:numPr>
+          <w:ilvl w:val="2"/>
+          <w:numId w:val="6"/>
+        </w:numPr>
+        <w:rPr>
+          <w:b/>
+          <w:bCs/>
+        </w:rPr>
+      </w:pPr>
+      <w:r>
+        <w:t>Talks about loading propellant into the chamber for casting</w:t>
+      </w:r>
+    </w:p>
+    <w:p>
+      <w:pPr>
+        <w:pStyle w:val="ListParagraph"/>
+        <w:numPr>
+          <w:ilvl w:val="2"/>
+          <w:numId w:val="6"/>
+        </w:numPr>
+        <w:rPr>
+          <w:b/>
+          <w:bCs/>
+        </w:rPr>
+      </w:pPr>
+      <w:r>
+        <w:t>Funnel, any end, mold</w:t>
+      </w:r>
+    </w:p>
+    <w:p>
+      <w:pPr>
+        <w:pStyle w:val="ListParagraph"/>
+        <w:numPr>
+          <w:ilvl w:val="2"/>
+          <w:numId w:val="6"/>
+        </w:numPr>
+        <w:rPr>
+          <w:b/>
+          <w:bCs/>
+        </w:rPr>
+      </w:pPr>
+      <w:r>
+        <w:t>Igniter should be inserted on the stand as solid are easy to ignite</w:t>
+      </w:r>
+    </w:p>
+    <w:p>
+      <w:pPr>
+        <w:pStyle w:val="ListParagraph"/>
+        <w:numPr>
+          <w:ilvl w:val="2"/>
+          <w:numId w:val="6"/>
+        </w:numPr>
+        <w:rPr>
+          <w:b/>
+          <w:bCs/>
+        </w:rPr>
+      </w:pPr>
+      <w:r>
+        <w:rPr>
+          <w:b/>
+          <w:bCs/>
+        </w:rPr>
+        <w:t>Safety</w:t>
+      </w:r>
+    </w:p>
+    <w:p>
+      <w:pPr>
+        <w:pStyle w:val="ListParagraph"/>
+        <w:numPr>
+          <w:ilvl w:val="3"/>
+          <w:numId w:val="6"/>
+        </w:numPr>
+        <w:rPr>
+          <w:b/>
+          <w:bCs/>
+        </w:rPr>
+      </w:pPr>
+      <w:r>
+        <w:t>Read this, but a lot of it is common sense!</w:t>
+      </w:r>
       <w:bookmarkStart w:id="0" w:name="_GoBack"/>
       <w:bookmarkEnd w:id="0"/>
     </w:p>
@@ -1972,7 +3435,7 @@
 </file>
 
 <file path=word/numbering.xml><?xml version="1.0" encoding="utf-8"?>
-<w:numbering xmlns:wpc="http://schemas.microsoft.com/office/word/2010/wordprocessingCanvas" xmlns:cx="http://schemas.microsoft.com/office/drawing/2014/chartex" xmlns:cx1="http://schemas.microsoft.com/office/drawing/2015/9/8/chartex" xmlns:cx2="http://schemas.microsoft.com/office/drawing/2015/10/21/chartex" xmlns:cx3="http://schemas.microsoft.com/office/drawing/2016/5/9/chartex" xmlns:cx4="http://schemas.microsoft.com/office/drawing/2016/5/10/chartex" xmlns:cx5="http://schemas.microsoft.com/office/drawing/2016/5/11/chartex" xmlns:cx6="http://schemas.microsoft.com/office/drawing/2016/5/12/chartex" xmlns:cx7="http://schemas.microsoft.com/office/drawing/2016/5/13/chartex" xmlns:cx8="http://schemas.microsoft.com/office/drawing/2016/5/14/chartex" xmlns:mc="http://schemas.openxmlformats.org/markup-compatibility/2006" xmlns:aink="http://schemas.microsoft.com/office/drawing/2016/ink" xmlns:am3d="http://schemas.microsoft.com/office/drawing/2017/model3d" xmlns:o="urn:schemas-microsoft-com:office:office" xmlns:r="http://schemas.openxmlformats.org/officeDocument/2006/relationships" xmlns:m="http://schemas.openxmlformats.org/officeDocument/2006/math" xmlns:v="urn:schemas-microsoft-com:vml" xmlns:wp14="http://schemas.microsoft.com/office/word/2010/wordprocessingDrawing" xmlns:wp="http://schemas.openxmlformats.org/drawingml/2006/wordprocessingDrawing" xmlns:w10="urn:schemas-microsoft-com:office:word" xmlns:w="http://schemas.openxmlformats.org/wordprocessingml/2006/main" xmlns:w14="http://schemas.microsoft.com/office/word/2010/wordml" xmlns:w15="http://schemas.microsoft.com/office/word/2012/wordml" xmlns:w16cid="http://schemas.microsoft.com/office/word/2016/wordml/cid" xmlns:w16se="http://schemas.microsoft.com/office/word/2015/wordml/symex" xmlns:wpg="http://schemas.microsoft.com/office/word/2010/wordprocessingGroup" xmlns:wpi="http://schemas.microsoft.com/office/word/2010/wordprocessingInk" xmlns:wne="http://schemas.microsoft.com/office/word/2006/wordml" xmlns:wps="http://schemas.microsoft.com/office/word/2010/wordprocessingShape" mc:Ignorable="w14 w15 w16se w16cid wp14">
+<w:numbering xmlns:wpc="http://schemas.microsoft.com/office/word/2010/wordprocessingCanvas" xmlns:cx="http://schemas.microsoft.com/office/drawing/2014/chartex" xmlns:cx1="http://schemas.microsoft.com/office/drawing/2015/9/8/chartex" xmlns:cx2="http://schemas.microsoft.com/office/drawing/2015/10/21/chartex" xmlns:cx3="http://schemas.microsoft.com/office/drawing/2016/5/9/chartex" xmlns:cx4="http://schemas.microsoft.com/office/drawing/2016/5/10/chartex" xmlns:cx5="http://schemas.microsoft.com/office/drawing/2016/5/11/chartex" xmlns:cx6="http://schemas.microsoft.com/office/drawing/2016/5/12/chartex" xmlns:cx7="http://schemas.microsoft.com/office/drawing/2016/5/13/chartex" xmlns:cx8="http://schemas.microsoft.com/office/drawing/2016/5/14/chartex" xmlns:mc="http://schemas.openxmlformats.org/markup-compatibility/2006" xmlns:aink="http://schemas.microsoft.com/office/drawing/2016/ink" xmlns:am3d="http://schemas.microsoft.com/office/drawing/2017/model3d" xmlns:o="urn:schemas-microsoft-com:office:office" xmlns:r="http://schemas.openxmlformats.org/officeDocument/2006/relationships" xmlns:m="http://schemas.openxmlformats.org/officeDocument/2006/math" xmlns:v="urn:schemas-microsoft-com:vml" xmlns:wp14="http://schemas.microsoft.com/office/word/2010/wordprocessingDrawing" xmlns:wp="http://schemas.openxmlformats.org/drawingml/2006/wordprocessingDrawing" xmlns:w10="urn:schemas-microsoft-com:office:word" xmlns:w="http://schemas.openxmlformats.org/wordprocessingml/2006/main" xmlns:w14="http://schemas.microsoft.com/office/word/2010/wordml" xmlns:w15="http://schemas.microsoft.com/office/word/2012/wordml" xmlns:w16cex="http://schemas.microsoft.com/office/word/2018/wordml/cex" xmlns:w16cid="http://schemas.microsoft.com/office/word/2016/wordml/cid" xmlns:w16="http://schemas.microsoft.com/office/word/2018/wordml" xmlns:w16se="http://schemas.microsoft.com/office/word/2015/wordml/symex" xmlns:wpg="http://schemas.microsoft.com/office/word/2010/wordprocessingGroup" xmlns:wpi="http://schemas.microsoft.com/office/word/2010/wordprocessingInk" xmlns:wne="http://schemas.microsoft.com/office/word/2006/wordml" xmlns:wps="http://schemas.microsoft.com/office/word/2010/wordprocessingShape" mc:Ignorable="w14 w15 w16se w16cid w16 w16cex wp14">
   <w:abstractNum w:abstractNumId="0" w15:restartNumberingAfterBreak="0">
     <w:nsid w:val="19743A34"/>
     <w:multiLevelType w:val="hybridMultilevel"/>
@@ -2425,7 +3888,7 @@
         <w:ind w:left="720" w:hanging="360"/>
       </w:pPr>
     </w:lvl>
-    <w:lvl w:ilvl="1" w:tplc="04090019" w:tentative="1">
+    <w:lvl w:ilvl="1" w:tplc="04090019">
       <w:start w:val="1"/>
       <w:numFmt w:val="lowerLetter"/>
       <w:lvlText w:val="%2."/>
@@ -2434,7 +3897,7 @@
         <w:ind w:left="1440" w:hanging="360"/>
       </w:pPr>
     </w:lvl>
-    <w:lvl w:ilvl="2" w:tplc="0409001B" w:tentative="1">
+    <w:lvl w:ilvl="2" w:tplc="0409001B">
       <w:start w:val="1"/>
       <w:numFmt w:val="lowerRoman"/>
       <w:lvlText w:val="%3."/>
@@ -2443,7 +3906,7 @@
         <w:ind w:left="2160" w:hanging="180"/>
       </w:pPr>
     </w:lvl>
-    <w:lvl w:ilvl="3" w:tplc="0409000F" w:tentative="1">
+    <w:lvl w:ilvl="3" w:tplc="0409000F">
       <w:start w:val="1"/>
       <w:numFmt w:val="decimal"/>
       <w:lvlText w:val="%4."/>
@@ -2452,7 +3915,7 @@
         <w:ind w:left="2880" w:hanging="360"/>
       </w:pPr>
     </w:lvl>
-    <w:lvl w:ilvl="4" w:tplc="04090019" w:tentative="1">
+    <w:lvl w:ilvl="4" w:tplc="04090019">
       <w:start w:val="1"/>
       <w:numFmt w:val="lowerLetter"/>
       <w:lvlText w:val="%5."/>
@@ -2520,7 +3983,7 @@
 </file>
 
 <file path=word/styles.xml><?xml version="1.0" encoding="utf-8"?>
-<w:styles xmlns:mc="http://schemas.openxmlformats.org/markup-compatibility/2006" xmlns:r="http://schemas.openxmlformats.org/officeDocument/2006/relationships" xmlns:w="http://schemas.openxmlformats.org/wordprocessingml/2006/main" xmlns:w14="http://schemas.microsoft.com/office/word/2010/wordml" xmlns:w15="http://schemas.microsoft.com/office/word/2012/wordml" xmlns:w16cid="http://schemas.microsoft.com/office/word/2016/wordml/cid" xmlns:w16se="http://schemas.microsoft.com/office/word/2015/wordml/symex" mc:Ignorable="w14 w15 w16se w16cid">
+<w:styles xmlns:mc="http://schemas.openxmlformats.org/markup-compatibility/2006" xmlns:r="http://schemas.openxmlformats.org/officeDocument/2006/relationships" xmlns:w="http://schemas.openxmlformats.org/wordprocessingml/2006/main" xmlns:w14="http://schemas.microsoft.com/office/word/2010/wordml" xmlns:w15="http://schemas.microsoft.com/office/word/2012/wordml" xmlns:w16cex="http://schemas.microsoft.com/office/word/2018/wordml/cex" xmlns:w16cid="http://schemas.microsoft.com/office/word/2016/wordml/cid" xmlns:w16="http://schemas.microsoft.com/office/word/2018/wordml" xmlns:w16se="http://schemas.microsoft.com/office/word/2015/wordml/symex" mc:Ignorable="w14 w15 w16se w16cid w16 w16cex">
   <w:docDefaults>
     <w:rPrDefault>
       <w:rPr>
@@ -2642,6 +4105,7 @@
     <w:lsdException w:name="HTML Sample" w:semiHidden="1" w:unhideWhenUsed="1"/>
     <w:lsdException w:name="HTML Typewriter" w:semiHidden="1" w:unhideWhenUsed="1"/>
     <w:lsdException w:name="HTML Variable" w:semiHidden="1" w:unhideWhenUsed="1"/>
+    <w:lsdException w:name="Normal Table" w:semiHidden="1" w:unhideWhenUsed="1"/>
     <w:lsdException w:name="annotation subject" w:semiHidden="1" w:unhideWhenUsed="1"/>
     <w:lsdException w:name="No List" w:semiHidden="1" w:unhideWhenUsed="1"/>
     <w:lsdException w:name="Outline List 1" w:semiHidden="1" w:unhideWhenUsed="1"/>
@@ -2688,8 +4152,10 @@
     <w:lsdException w:name="Table Subtle 2" w:semiHidden="1" w:unhideWhenUsed="1"/>
     <w:lsdException w:name="Table Web 1" w:semiHidden="1" w:unhideWhenUsed="1"/>
     <w:lsdException w:name="Table Web 2" w:semiHidden="1" w:unhideWhenUsed="1"/>
+    <w:lsdException w:name="Table Web 3" w:semiHidden="1" w:unhideWhenUsed="1"/>
     <w:lsdException w:name="Balloon Text" w:semiHidden="1" w:unhideWhenUsed="1"/>
     <w:lsdException w:name="Table Grid" w:uiPriority="39"/>
+    <w:lsdException w:name="Table Theme" w:semiHidden="1" w:unhideWhenUsed="1"/>
     <w:lsdException w:name="Placeholder Text" w:semiHidden="1"/>
     <w:lsdException w:name="No Spacing" w:uiPriority="1" w:qFormat="1"/>
     <w:lsdException w:name="Light Shading" w:uiPriority="60"/>

</xml_diff>